<commit_message>
adding virtual env for the application
</commit_message>
<xml_diff>
--- a/SDV602Milestone1JohnDao.docx
+++ b/SDV602Milestone1JohnDao.docx
@@ -3573,6 +3573,19 @@
 </file>
 
 <file path=customXml/item2.xml><?xml version="1.0" encoding="utf-8"?>
+<p:properties xmlns:p="http://schemas.microsoft.com/office/2006/metadata/properties" xmlns:xsi="http://www.w3.org/2001/XMLSchema-instance" xmlns:pc="http://schemas.microsoft.com/office/infopath/2007/PartnerControls">
+  <documentManagement>
+    <Status xmlns="71af3243-3dd4-4a8d-8c0d-dd76da1f02a5">Not started</Status>
+    <MediaServiceKeyPoints xmlns="71af3243-3dd4-4a8d-8c0d-dd76da1f02a5" xsi:nil="true"/>
+  </documentManagement>
+</p:properties>
+</file>
+
+<file path=customXml/item3.xml><?xml version="1.0" encoding="utf-8"?>
+<b:Sources xmlns:b="http://schemas.openxmlformats.org/officeDocument/2006/bibliography" xmlns="http://schemas.openxmlformats.org/officeDocument/2006/bibliography" SelectedStyle="\APASixthEditionOfficeOnline.xsl" StyleName="APA" Version="6"/>
+</file>
+
+<file path=customXml/item4.xml><?xml version="1.0" encoding="utf-8"?>
 <ct:contentTypeSchema xmlns:ct="http://schemas.microsoft.com/office/2006/metadata/contentType" xmlns:ma="http://schemas.microsoft.com/office/2006/metadata/properties/metaAttributes" ct:_="" ma:_="" ma:contentTypeName="Document" ma:contentTypeID="0x01010079F111ED35F8CC479449609E8A0923A6" ma:contentTypeVersion="12" ma:contentTypeDescription="Create a new document." ma:contentTypeScope="" ma:versionID="fa6e671f1cd7e4d96ff9652be322dd5e">
   <xsd:schema xmlns:xsd="http://www.w3.org/2001/XMLSchema" xmlns:xs="http://www.w3.org/2001/XMLSchema" xmlns:p="http://schemas.microsoft.com/office/2006/metadata/properties" xmlns:ns2="71af3243-3dd4-4a8d-8c0d-dd76da1f02a5" xmlns:ns3="16c05727-aa75-4e4a-9b5f-8a80a1165891" targetNamespace="http://schemas.microsoft.com/office/2006/metadata/properties" ma:root="true" ma:fieldsID="4e2496f70b101db0b8013f30a071bbf7" ns2:_="" ns3:_="">
     <xsd:import namespace="71af3243-3dd4-4a8d-8c0d-dd76da1f02a5"/>
@@ -3793,19 +3806,6 @@
 </ct:contentTypeSchema>
 </file>
 
-<file path=customXml/item3.xml><?xml version="1.0" encoding="utf-8"?>
-<b:Sources xmlns:b="http://schemas.openxmlformats.org/officeDocument/2006/bibliography" xmlns="http://schemas.openxmlformats.org/officeDocument/2006/bibliography" SelectedStyle="\APASixthEditionOfficeOnline.xsl" StyleName="APA" Version="6"/>
-</file>
-
-<file path=customXml/item4.xml><?xml version="1.0" encoding="utf-8"?>
-<p:properties xmlns:p="http://schemas.microsoft.com/office/2006/metadata/properties" xmlns:xsi="http://www.w3.org/2001/XMLSchema-instance" xmlns:pc="http://schemas.microsoft.com/office/infopath/2007/PartnerControls">
-  <documentManagement>
-    <Status xmlns="71af3243-3dd4-4a8d-8c0d-dd76da1f02a5">Not started</Status>
-    <MediaServiceKeyPoints xmlns="71af3243-3dd4-4a8d-8c0d-dd76da1f02a5" xsi:nil="true"/>
-  </documentManagement>
-</p:properties>
-</file>
-
 <file path=customXml/itemProps1.xml><?xml version="1.0" encoding="utf-8"?>
 <ds:datastoreItem xmlns:ds="http://schemas.openxmlformats.org/officeDocument/2006/customXml" ds:itemID="{DE058DEA-A24B-4A4E-9EA4-6D86FDA62B5B}">
   <ds:schemaRefs>
@@ -3815,6 +3815,24 @@
 </file>
 
 <file path=customXml/itemProps2.xml><?xml version="1.0" encoding="utf-8"?>
+<ds:datastoreItem xmlns:ds="http://schemas.openxmlformats.org/officeDocument/2006/customXml" ds:itemID="{E1E1983F-6286-415F-8BD0-D2570EFEFB27}">
+  <ds:schemaRefs>
+    <ds:schemaRef ds:uri="http://schemas.microsoft.com/office/2006/metadata/properties"/>
+    <ds:schemaRef ds:uri="http://schemas.microsoft.com/office/infopath/2007/PartnerControls"/>
+    <ds:schemaRef ds:uri="71af3243-3dd4-4a8d-8c0d-dd76da1f02a5"/>
+  </ds:schemaRefs>
+</ds:datastoreItem>
+</file>
+
+<file path=customXml/itemProps3.xml><?xml version="1.0" encoding="utf-8"?>
+<ds:datastoreItem xmlns:ds="http://schemas.openxmlformats.org/officeDocument/2006/customXml" ds:itemID="{64EEF748-28BC-4AC6-852A-F36B08042488}">
+  <ds:schemaRefs>
+    <ds:schemaRef ds:uri="http://schemas.openxmlformats.org/officeDocument/2006/bibliography"/>
+  </ds:schemaRefs>
+</ds:datastoreItem>
+</file>
+
+<file path=customXml/itemProps4.xml><?xml version="1.0" encoding="utf-8"?>
 <ds:datastoreItem xmlns:ds="http://schemas.openxmlformats.org/officeDocument/2006/customXml" ds:itemID="{D209B3CA-0C8C-48D4-A94D-FB24C1AB21FE}">
   <ds:schemaRefs>
     <ds:schemaRef ds:uri="http://schemas.microsoft.com/office/2006/metadata/contentType"/>
@@ -3831,22 +3849,4 @@
     <ds:schemaRef ds:uri="http://schemas.microsoft.com/internal/obd"/>
   </ds:schemaRefs>
 </ds:datastoreItem>
-</file>
-
-<file path=customXml/itemProps3.xml><?xml version="1.0" encoding="utf-8"?>
-<ds:datastoreItem xmlns:ds="http://schemas.openxmlformats.org/officeDocument/2006/customXml" ds:itemID="{64EEF748-28BC-4AC6-852A-F36B08042488}">
-  <ds:schemaRefs>
-    <ds:schemaRef ds:uri="http://schemas.openxmlformats.org/officeDocument/2006/bibliography"/>
-  </ds:schemaRefs>
-</ds:datastoreItem>
-</file>
-
-<file path=customXml/itemProps4.xml><?xml version="1.0" encoding="utf-8"?>
-<ds:datastoreItem xmlns:ds="http://schemas.openxmlformats.org/officeDocument/2006/customXml" ds:itemID="{E1E1983F-6286-415F-8BD0-D2570EFEFB27}">
-  <ds:schemaRefs>
-    <ds:schemaRef ds:uri="http://schemas.microsoft.com/office/2006/metadata/properties"/>
-    <ds:schemaRef ds:uri="http://schemas.microsoft.com/office/infopath/2007/PartnerControls"/>
-    <ds:schemaRef ds:uri="71af3243-3dd4-4a8d-8c0d-dd76da1f02a5"/>
-  </ds:schemaRefs>
-</ds:datastoreItem>
 </file>
</xml_diff>

<commit_message>
finished all the basic functionality
</commit_message>
<xml_diff>
--- a/SDV602Milestone1JohnDao.docx
+++ b/SDV602Milestone1JohnDao.docx
@@ -111,11 +111,21 @@
             <w:pPr>
               <w:pStyle w:val="Heading1"/>
             </w:pPr>
-            <w:bookmarkStart w:id="0" w:name="_Toc78822017"/>
+            <w:bookmarkStart w:id="0" w:name="_Toc80829307"/>
+            <w:r>
+              <w:t>SDV602 Project</w:t>
+            </w:r>
+            <w:bookmarkEnd w:id="0"/>
+          </w:p>
+          <w:p>
+            <w:pPr>
+              <w:pStyle w:val="Heading1"/>
+            </w:pPr>
+            <w:bookmarkStart w:id="1" w:name="_Toc80829308"/>
             <w:r>
               <w:t>Milestone 1</w:t>
             </w:r>
-            <w:bookmarkEnd w:id="0"/>
+            <w:bookmarkEnd w:id="1"/>
           </w:p>
         </w:tc>
       </w:tr>
@@ -185,7 +195,6 @@
                                       <w:szCs w:val="36"/>
                                     </w:rPr>
                                   </w:pPr>
-                                  <w:bookmarkStart w:id="1" w:name="_Toc78822018"/>
                                   <w:r>
                                     <w:rPr>
                                       <w:sz w:val="36"/>
@@ -223,7 +232,6 @@
                                     </w:rPr>
                                     <w:t>Dao</w:t>
                                   </w:r>
-                                  <w:bookmarkEnd w:id="1"/>
                                 </w:p>
                                 <w:p>
                                   <w:pPr>
@@ -256,7 +264,6 @@
                                       <w:szCs w:val="32"/>
                                     </w:rPr>
                                   </w:pPr>
-                                  <w:bookmarkStart w:id="2" w:name="_Toc78822019"/>
                                   <w:r>
                                     <w:rPr>
                                       <w:sz w:val="32"/>
@@ -271,7 +278,6 @@
                                     </w:rPr>
                                     <w:t>/8/2021</w:t>
                                   </w:r>
-                                  <w:bookmarkEnd w:id="2"/>
                                 </w:p>
                                 <w:p/>
                               </w:txbxContent>
@@ -308,7 +314,6 @@
                                 <w:szCs w:val="36"/>
                               </w:rPr>
                             </w:pPr>
-                            <w:bookmarkStart w:id="3" w:name="_Toc78822018"/>
                             <w:r>
                               <w:rPr>
                                 <w:sz w:val="36"/>
@@ -346,7 +351,6 @@
                               </w:rPr>
                               <w:t>Dao</w:t>
                             </w:r>
-                            <w:bookmarkEnd w:id="3"/>
                           </w:p>
                           <w:p>
                             <w:pPr>
@@ -379,7 +383,6 @@
                                 <w:szCs w:val="32"/>
                               </w:rPr>
                             </w:pPr>
-                            <w:bookmarkStart w:id="4" w:name="_Toc78822019"/>
                             <w:r>
                               <w:rPr>
                                 <w:sz w:val="32"/>
@@ -394,7 +397,6 @@
                               </w:rPr>
                               <w:t>/8/2021</w:t>
                             </w:r>
-                            <w:bookmarkEnd w:id="4"/>
                           </w:p>
                           <w:p/>
                         </w:txbxContent>
@@ -578,7 +580,11 @@
               <w:tab w:val="right" w:leader="dot" w:pos="9350"/>
             </w:tabs>
             <w:rPr>
+              <w:rFonts w:asciiTheme="minorHAnsi" w:eastAsiaTheme="minorEastAsia" w:hAnsiTheme="minorHAnsi"/>
               <w:noProof/>
+              <w:sz w:val="22"/>
+              <w:szCs w:val="22"/>
+              <w:lang w:val="en-NZ" w:eastAsia="en-NZ"/>
             </w:rPr>
           </w:pPr>
           <w:r>
@@ -590,13 +596,13 @@
           <w:r>
             <w:fldChar w:fldCharType="separate"/>
           </w:r>
-          <w:hyperlink w:anchor="_Toc78822017" w:history="1">
+          <w:hyperlink w:anchor="_Toc80829307" w:history="1">
             <w:r>
               <w:rPr>
                 <w:rStyle w:val="Hyperlink"/>
                 <w:noProof/>
               </w:rPr>
-              <w:t>Milestone 1</w:t>
+              <w:t>SDV602 Project</w:t>
             </w:r>
             <w:r>
               <w:rPr>
@@ -617,7 +623,7 @@
                 <w:noProof/>
                 <w:webHidden/>
               </w:rPr>
-              <w:instrText xml:space="preserve"> PAGEREF _Toc78822017 \h </w:instrText>
+              <w:instrText xml:space="preserve"> PAGEREF _Toc80829307 \h </w:instrText>
             </w:r>
             <w:r>
               <w:rPr>
@@ -650,21 +656,25 @@
         </w:p>
         <w:p>
           <w:pPr>
-            <w:pStyle w:val="TOC2"/>
+            <w:pStyle w:val="TOC1"/>
             <w:tabs>
               <w:tab w:val="right" w:leader="dot" w:pos="9350"/>
             </w:tabs>
             <w:rPr>
+              <w:rFonts w:asciiTheme="minorHAnsi" w:eastAsiaTheme="minorEastAsia" w:hAnsiTheme="minorHAnsi"/>
               <w:noProof/>
+              <w:sz w:val="22"/>
+              <w:szCs w:val="22"/>
+              <w:lang w:val="en-NZ" w:eastAsia="en-NZ"/>
             </w:rPr>
           </w:pPr>
-          <w:hyperlink w:anchor="_Toc78822018" w:history="1">
+          <w:hyperlink w:anchor="_Toc80829308" w:history="1">
             <w:r>
               <w:rPr>
                 <w:rStyle w:val="Hyperlink"/>
                 <w:noProof/>
               </w:rPr>
-              <w:t>Quang Thanh Dao</w:t>
+              <w:t>Milestone 1</w:t>
             </w:r>
             <w:r>
               <w:rPr>
@@ -685,7 +695,7 @@
                 <w:noProof/>
                 <w:webHidden/>
               </w:rPr>
-              <w:instrText xml:space="preserve"> PAGEREF _Toc78822018 \h </w:instrText>
+              <w:instrText xml:space="preserve"> PAGEREF _Toc80829308 \h </w:instrText>
             </w:r>
             <w:r>
               <w:rPr>
@@ -718,21 +728,25 @@
         </w:p>
         <w:p>
           <w:pPr>
-            <w:pStyle w:val="TOC2"/>
+            <w:pStyle w:val="TOC1"/>
             <w:tabs>
               <w:tab w:val="right" w:leader="dot" w:pos="9350"/>
             </w:tabs>
             <w:rPr>
+              <w:rFonts w:asciiTheme="minorHAnsi" w:eastAsiaTheme="minorEastAsia" w:hAnsiTheme="minorHAnsi"/>
               <w:noProof/>
+              <w:sz w:val="22"/>
+              <w:szCs w:val="22"/>
+              <w:lang w:val="en-NZ" w:eastAsia="en-NZ"/>
             </w:rPr>
           </w:pPr>
-          <w:hyperlink w:anchor="_Toc78822019" w:history="1">
+          <w:hyperlink w:anchor="_Toc80829309" w:history="1">
             <w:r>
               <w:rPr>
                 <w:rStyle w:val="Hyperlink"/>
                 <w:noProof/>
               </w:rPr>
-              <w:t>10/8/2021</w:t>
+              <w:t>Introduction</w:t>
             </w:r>
             <w:r>
               <w:rPr>
@@ -753,7 +767,7 @@
                 <w:noProof/>
                 <w:webHidden/>
               </w:rPr>
-              <w:instrText xml:space="preserve"> PAGEREF _Toc78822019 \h </w:instrText>
+              <w:instrText xml:space="preserve"> PAGEREF _Toc80829309 \h </w:instrText>
             </w:r>
             <w:r>
               <w:rPr>
@@ -773,7 +787,151 @@
                 <w:noProof/>
                 <w:webHidden/>
               </w:rPr>
-              <w:t>1</w:t>
+              <w:t>3</w:t>
+            </w:r>
+            <w:r>
+              <w:rPr>
+                <w:noProof/>
+                <w:webHidden/>
+              </w:rPr>
+              <w:fldChar w:fldCharType="end"/>
+            </w:r>
+          </w:hyperlink>
+        </w:p>
+        <w:p>
+          <w:pPr>
+            <w:pStyle w:val="TOC1"/>
+            <w:tabs>
+              <w:tab w:val="right" w:leader="dot" w:pos="9350"/>
+            </w:tabs>
+            <w:rPr>
+              <w:rFonts w:asciiTheme="minorHAnsi" w:eastAsiaTheme="minorEastAsia" w:hAnsiTheme="minorHAnsi"/>
+              <w:noProof/>
+              <w:sz w:val="22"/>
+              <w:szCs w:val="22"/>
+              <w:lang w:val="en-NZ" w:eastAsia="en-NZ"/>
+            </w:rPr>
+          </w:pPr>
+          <w:hyperlink w:anchor="_Toc80829310" w:history="1">
+            <w:r>
+              <w:rPr>
+                <w:rStyle w:val="Hyperlink"/>
+                <w:noProof/>
+              </w:rPr>
+              <w:t>Screen Design</w:t>
+            </w:r>
+            <w:r>
+              <w:rPr>
+                <w:noProof/>
+                <w:webHidden/>
+              </w:rPr>
+              <w:tab/>
+            </w:r>
+            <w:r>
+              <w:rPr>
+                <w:noProof/>
+                <w:webHidden/>
+              </w:rPr>
+              <w:fldChar w:fldCharType="begin"/>
+            </w:r>
+            <w:r>
+              <w:rPr>
+                <w:noProof/>
+                <w:webHidden/>
+              </w:rPr>
+              <w:instrText xml:space="preserve"> PAGEREF _Toc80829310 \h </w:instrText>
+            </w:r>
+            <w:r>
+              <w:rPr>
+                <w:noProof/>
+                <w:webHidden/>
+              </w:rPr>
+            </w:r>
+            <w:r>
+              <w:rPr>
+                <w:noProof/>
+                <w:webHidden/>
+              </w:rPr>
+              <w:fldChar w:fldCharType="separate"/>
+            </w:r>
+            <w:r>
+              <w:rPr>
+                <w:noProof/>
+                <w:webHidden/>
+              </w:rPr>
+              <w:t>4</w:t>
+            </w:r>
+            <w:r>
+              <w:rPr>
+                <w:noProof/>
+                <w:webHidden/>
+              </w:rPr>
+              <w:fldChar w:fldCharType="end"/>
+            </w:r>
+          </w:hyperlink>
+        </w:p>
+        <w:p>
+          <w:pPr>
+            <w:pStyle w:val="TOC1"/>
+            <w:tabs>
+              <w:tab w:val="right" w:leader="dot" w:pos="9350"/>
+            </w:tabs>
+            <w:rPr>
+              <w:rFonts w:asciiTheme="minorHAnsi" w:eastAsiaTheme="minorEastAsia" w:hAnsiTheme="minorHAnsi"/>
+              <w:noProof/>
+              <w:sz w:val="22"/>
+              <w:szCs w:val="22"/>
+              <w:lang w:val="en-NZ" w:eastAsia="en-NZ"/>
+            </w:rPr>
+          </w:pPr>
+          <w:hyperlink w:anchor="_Toc80829311" w:history="1">
+            <w:r>
+              <w:rPr>
+                <w:rStyle w:val="Hyperlink"/>
+                <w:noProof/>
+              </w:rPr>
+              <w:t>Reference:</w:t>
+            </w:r>
+            <w:r>
+              <w:rPr>
+                <w:noProof/>
+                <w:webHidden/>
+              </w:rPr>
+              <w:tab/>
+            </w:r>
+            <w:r>
+              <w:rPr>
+                <w:noProof/>
+                <w:webHidden/>
+              </w:rPr>
+              <w:fldChar w:fldCharType="begin"/>
+            </w:r>
+            <w:r>
+              <w:rPr>
+                <w:noProof/>
+                <w:webHidden/>
+              </w:rPr>
+              <w:instrText xml:space="preserve"> PAGEREF _Toc80829311 \h </w:instrText>
+            </w:r>
+            <w:r>
+              <w:rPr>
+                <w:noProof/>
+                <w:webHidden/>
+              </w:rPr>
+            </w:r>
+            <w:r>
+              <w:rPr>
+                <w:noProof/>
+                <w:webHidden/>
+              </w:rPr>
+              <w:fldChar w:fldCharType="separate"/>
+            </w:r>
+            <w:r>
+              <w:rPr>
+                <w:noProof/>
+                <w:webHidden/>
+              </w:rPr>
+              <w:t>9</w:t>
             </w:r>
             <w:r>
               <w:rPr>
@@ -805,10 +963,12 @@
       <w:pPr>
         <w:pStyle w:val="Heading1"/>
       </w:pPr>
+      <w:bookmarkStart w:id="2" w:name="_Toc80829309"/>
       <w:r>
         <w:lastRenderedPageBreak/>
         <w:t>Introduction</w:t>
       </w:r>
+      <w:bookmarkEnd w:id="2"/>
     </w:p>
     <w:p/>
     <w:p>
@@ -979,7 +1139,13 @@
         <w:t xml:space="preserve">portraited </w:t>
       </w:r>
       <w:r>
-        <w:t xml:space="preserve">as scary and dangerous predator </w:t>
+        <w:t xml:space="preserve">as </w:t>
+      </w:r>
+      <w:r>
+        <w:t>an apex</w:t>
+      </w:r>
+      <w:r>
+        <w:t xml:space="preserve"> predator </w:t>
       </w:r>
       <w:r>
         <w:t xml:space="preserve">from many </w:t>
@@ -997,6 +1163,9 @@
         <w:t xml:space="preserve"> on the brink of declining due </w:t>
       </w:r>
       <w:r>
+        <w:t xml:space="preserve">to </w:t>
+      </w:r>
+      <w:r>
         <w:t>u</w:t>
       </w:r>
       <w:r>
@@ -1012,7 +1181,13 @@
         <w:t xml:space="preserve"> incidental catch and directed sport or quasi-commercial fishing for trophies. </w:t>
       </w:r>
       <w:r>
-        <w:t>According to Department of Conservation</w:t>
+        <w:t xml:space="preserve">According to </w:t>
+      </w:r>
+      <w:r>
+        <w:t xml:space="preserve">the </w:t>
+      </w:r>
+      <w:r>
+        <w:t>Department of Conservation</w:t>
       </w:r>
       <w:r>
         <w:t>, White sharks are class</w:t>
@@ -1024,7 +1199,13 @@
         <w:t>lobally</w:t>
       </w:r>
       <w:r>
-        <w:t xml:space="preserve"> by IUCN Red List of Threatened Species</w:t>
+        <w:t xml:space="preserve"> by </w:t>
+      </w:r>
+      <w:r>
+        <w:t xml:space="preserve">the </w:t>
+      </w:r>
+      <w:r>
+        <w:t>IUCN Red List of Threatened Species</w:t>
       </w:r>
       <w:r>
         <w:t xml:space="preserve"> and protected under Wildlife Act 1953</w:t>
@@ -1034,144 +1215,124 @@
       </w:r>
     </w:p>
     <w:p>
-      <w:proofErr w:type="gramStart"/>
-      <w:r>
-        <w:t>At the moment</w:t>
-      </w:r>
-      <w:proofErr w:type="gramEnd"/>
-      <w:r>
-        <w:t>,</w:t>
+      <w:r>
+        <w:t>Genetic and satellite tagging is the primary method of tracking movement and controlling the population, but it is lacking in specific individuals' conditions and</w:t>
       </w:r>
       <w:r>
         <w:t xml:space="preserve"> </w:t>
       </w:r>
       <w:r>
-        <w:t>g</w:t>
-      </w:r>
-      <w:r>
-        <w:t xml:space="preserve">enetic and satellite tagging are the </w:t>
-      </w:r>
-      <w:r>
-        <w:t xml:space="preserve">main method of tracking movement and control the </w:t>
-      </w:r>
-      <w:r>
-        <w:t>population,</w:t>
+        <w:t>location.</w:t>
       </w:r>
       <w:r>
         <w:t xml:space="preserve"> </w:t>
       </w:r>
       <w:r>
-        <w:t>but it is lacking in</w:t>
-      </w:r>
-      <w:r>
-        <w:t xml:space="preserve"> specific</w:t>
-      </w:r>
-      <w:r>
-        <w:t xml:space="preserve"> individual</w:t>
-      </w:r>
-      <w:r>
-        <w:t>’s</w:t>
-      </w:r>
-      <w:r>
-        <w:t xml:space="preserve"> condition</w:t>
-      </w:r>
-      <w:r>
-        <w:t xml:space="preserve"> as well as </w:t>
-      </w:r>
-      <w:r>
-        <w:t>location.</w:t>
+        <w:t xml:space="preserve">For more </w:t>
+      </w:r>
+      <w:r>
+        <w:t>details</w:t>
+      </w:r>
+      <w:r>
+        <w:t xml:space="preserve">, </w:t>
+      </w:r>
+      <w:r>
+        <w:t>i</w:t>
+      </w:r>
+      <w:r>
+        <w:t>n the White Sharks article from the Department of Conservation,</w:t>
+      </w:r>
+      <w:r>
+        <w:t xml:space="preserve"> some sharks </w:t>
+      </w:r>
+      <w:r>
+        <w:t xml:space="preserve">spend at least 5-7 months </w:t>
+      </w:r>
+      <w:r>
+        <w:t>north of New Zealand before returning to where they were tagged</w:t>
+      </w:r>
+      <w:r>
+        <w:t xml:space="preserve">. Furthermore, it </w:t>
+      </w:r>
+      <w:r>
+        <w:t xml:space="preserve">is </w:t>
+      </w:r>
+      <w:r>
+        <w:t>also worth mention</w:t>
+      </w:r>
+      <w:r>
+        <w:t xml:space="preserve">ing that </w:t>
+      </w:r>
+      <w:r>
+        <w:t>no movement between New Zealand tagg</w:t>
+      </w:r>
+      <w:r>
+        <w:t>ing locations or between the Chatham Islands and</w:t>
+      </w:r>
+      <w:r>
+        <w:t xml:space="preserve"> the </w:t>
+      </w:r>
+      <w:r>
+        <w:t>South Island's east coast</w:t>
+      </w:r>
+      <w:r>
+        <w:t xml:space="preserve"> has been documented</w:t>
+      </w:r>
+      <w:r>
+        <w:t>.</w:t>
       </w:r>
       <w:r>
         <w:t xml:space="preserve"> </w:t>
       </w:r>
-      <w:r>
-        <w:t xml:space="preserve">For more </w:t>
-      </w:r>
-      <w:r>
-        <w:t>details</w:t>
-      </w:r>
-      <w:r>
-        <w:t xml:space="preserve">, </w:t>
-      </w:r>
-      <w:r>
-        <w:t>it</w:t>
+    </w:p>
+    <w:p>
+      <w:r>
+        <w:t>A</w:t>
+      </w:r>
+      <w:r>
+        <w:t xml:space="preserve"> white s</w:t>
+      </w:r>
+      <w:r>
+        <w:t>hark tracking application would be helpful</w:t>
+      </w:r>
+      <w:r>
+        <w:t xml:space="preserve"> to record the white shark</w:t>
+      </w:r>
+      <w:r>
+        <w:t>s</w:t>
+      </w:r>
+      <w:r>
+        <w:t xml:space="preserve"> sighting </w:t>
+      </w:r>
+      <w:r>
+        <w:t xml:space="preserve">near those </w:t>
+      </w:r>
+      <w:r>
+        <w:t>locations</w:t>
+      </w:r>
+      <w:r>
+        <w:t xml:space="preserve"> a</w:t>
+      </w:r>
+      <w:r>
+        <w:t>nd around New Zealand</w:t>
+      </w:r>
+      <w:r>
+        <w:t xml:space="preserve"> to </w:t>
+      </w:r>
+      <w:r>
+        <w:t>increase</w:t>
+      </w:r>
+      <w:r>
+        <w:t xml:space="preserve"> the </w:t>
+      </w:r>
+      <w:r>
+        <w:t>effort in reserve their</w:t>
+      </w:r>
+      <w:r>
+        <w:t xml:space="preserve"> population.</w:t>
       </w:r>
       <w:r>
         <w:t xml:space="preserve"> </w:t>
-      </w:r>
-      <w:r>
-        <w:t xml:space="preserve">stated in White Sharks article </w:t>
-      </w:r>
-      <w:r>
-        <w:t xml:space="preserve">from Department of Conservation that some sharks </w:t>
-      </w:r>
-      <w:r>
-        <w:t xml:space="preserve">spend at least 5-7 months </w:t>
-      </w:r>
-      <w:r>
-        <w:t>north of New Zealand before returning to where they were tagged</w:t>
-      </w:r>
-      <w:r>
-        <w:t>. Furthermore, it also worth mention</w:t>
-      </w:r>
-      <w:r>
-        <w:t xml:space="preserve">ing that </w:t>
-      </w:r>
-      <w:r>
-        <w:t>no movement between New Zealand tagg</w:t>
-      </w:r>
-      <w:r>
-        <w:t>ing locations or between the Chatham Islands and</w:t>
-      </w:r>
-      <w:r>
-        <w:t xml:space="preserve"> the east coast of the South Island has been documented</w:t>
-      </w:r>
-      <w:r>
-        <w:t>.</w:t>
-      </w:r>
-      <w:r>
-        <w:t xml:space="preserve"> A</w:t>
-      </w:r>
-      <w:r>
-        <w:t xml:space="preserve"> white s</w:t>
-      </w:r>
-      <w:r>
-        <w:t>hark tracking application would be helpful</w:t>
-      </w:r>
-      <w:r>
-        <w:t xml:space="preserve"> to record the white shark</w:t>
-      </w:r>
-      <w:r>
-        <w:t>s</w:t>
-      </w:r>
-      <w:r>
-        <w:t xml:space="preserve"> sighting </w:t>
-      </w:r>
-      <w:r>
-        <w:t xml:space="preserve">near those </w:t>
-      </w:r>
-      <w:proofErr w:type="gramStart"/>
-      <w:r>
-        <w:t>particular location</w:t>
-      </w:r>
-      <w:r>
-        <w:t>s</w:t>
-      </w:r>
-      <w:proofErr w:type="gramEnd"/>
-      <w:r>
-        <w:t xml:space="preserve"> as well as around New Zealand in order to </w:t>
-      </w:r>
-      <w:r>
-        <w:t>increase</w:t>
-      </w:r>
-      <w:r>
-        <w:t xml:space="preserve"> the </w:t>
-      </w:r>
-      <w:r>
-        <w:t>effort in reserve their</w:t>
-      </w:r>
-      <w:r>
-        <w:t xml:space="preserve"> population.</w:t>
       </w:r>
     </w:p>
     <w:p>
@@ -1189,22 +1350,755 @@
       <w:pPr>
         <w:pStyle w:val="Heading1"/>
       </w:pPr>
+      <w:bookmarkStart w:id="3" w:name="_Toc80829310"/>
       <w:r>
         <w:lastRenderedPageBreak/>
         <w:t xml:space="preserve">Screen </w:t>
       </w:r>
       <w:r>
         <w:t>Design</w:t>
+      </w:r>
+      <w:bookmarkEnd w:id="3"/>
+    </w:p>
+    <w:p>
+      <w:r>
+        <w:t>T</w:t>
+      </w:r>
+      <w:r>
+        <w:t xml:space="preserve">he application will have </w:t>
+      </w:r>
+      <w:r>
+        <w:t>7</w:t>
+      </w:r>
+      <w:r>
+        <w:t xml:space="preserve"> </w:t>
+      </w:r>
+      <w:r>
+        <w:t>screens</w:t>
+      </w:r>
+      <w:r>
+        <w:t>:</w:t>
+      </w:r>
+    </w:p>
+    <w:p>
+      <w:pPr>
+        <w:pStyle w:val="ListParagraph"/>
+        <w:numPr>
+          <w:ilvl w:val="0"/>
+          <w:numId w:val="2"/>
+        </w:numPr>
+      </w:pPr>
+      <w:r>
+        <w:t xml:space="preserve">Login: this is the first screen that will </w:t>
+      </w:r>
+      <w:r>
+        <w:t>appear,</w:t>
+      </w:r>
+      <w:r>
+        <w:t xml:space="preserve"> and it will require user to enter username and password before access the application. Users also have the sign-up option if it is their first time accessing the application which will open Sign up screen. Only with correct match of password and credential, users can proceed to </w:t>
+      </w:r>
+      <w:r>
+        <w:t>another</w:t>
+      </w:r>
+      <w:r>
+        <w:t xml:space="preserve"> screen beside sign-up.</w:t>
+      </w:r>
+    </w:p>
+    <w:p>
+      <w:pPr>
+        <w:pStyle w:val="ListParagraph"/>
+        <w:numPr>
+          <w:ilvl w:val="0"/>
+          <w:numId w:val="2"/>
+        </w:numPr>
+      </w:pPr>
+      <w:r>
+        <w:t>Sign-up: The screen will have 4 available fields (username, password, confirm password, email address) for users to complete in order to create a valid login credential. The information needs to follow certain criteria such over 8 character long or no special character.</w:t>
+      </w:r>
+    </w:p>
+    <w:p>
+      <w:pPr>
+        <w:pStyle w:val="ListParagraph"/>
+        <w:numPr>
+          <w:ilvl w:val="0"/>
+          <w:numId w:val="2"/>
+        </w:numPr>
+      </w:pPr>
+      <w:r>
+        <w:t xml:space="preserve">Menu: after </w:t>
+      </w:r>
+      <w:r>
+        <w:t>providing</w:t>
+      </w:r>
+      <w:r>
+        <w:t xml:space="preserve"> correct login details, menu screen would present 5 </w:t>
+      </w:r>
+      <w:r>
+        <w:t>buttons (</w:t>
+      </w:r>
+      <w:r>
+        <w:t>Insert, Gender, Location</w:t>
+      </w:r>
+      <w:r>
+        <w:t>, Feature</w:t>
+      </w:r>
+      <w:r>
+        <w:t xml:space="preserve"> and Sign-</w:t>
+      </w:r>
+      <w:r>
+        <w:t>out) for</w:t>
+      </w:r>
+      <w:r>
+        <w:t xml:space="preserve"> users to choose from. First would be Sign-out of the current account  </w:t>
+      </w:r>
+    </w:p>
+    <w:p>
+      <w:pPr>
+        <w:pStyle w:val="ListParagraph"/>
+        <w:numPr>
+          <w:ilvl w:val="0"/>
+          <w:numId w:val="2"/>
+        </w:numPr>
+      </w:pPr>
+      <w:r>
+        <w:t>Gender: The first data screen which will display the pie chart and present the ratio between male and female sharks sighting. The data might be able to be filtered by year or area.</w:t>
+      </w:r>
+      <w:r>
+        <w:t xml:space="preserve"> The screen also </w:t>
+      </w:r>
+      <w:r>
+        <w:t>includes</w:t>
+      </w:r>
+      <w:r>
+        <w:t xml:space="preserve"> zoom and pan buttons for changing the </w:t>
+      </w:r>
+      <w:r>
+        <w:t>view</w:t>
+      </w:r>
+      <w:r>
+        <w:t xml:space="preserve">, chat box and chat log for discussing purpose as well as Insert new data, </w:t>
+      </w:r>
+      <w:r>
+        <w:t>update</w:t>
+      </w:r>
+      <w:r>
+        <w:t xml:space="preserve"> database and Return buttons. Those setting is the same for other DES.</w:t>
+      </w:r>
+    </w:p>
+    <w:p>
+      <w:pPr>
+        <w:pStyle w:val="ListParagraph"/>
+        <w:numPr>
+          <w:ilvl w:val="0"/>
+          <w:numId w:val="2"/>
+        </w:numPr>
+      </w:pPr>
+      <w:r>
+        <w:t xml:space="preserve">Location: </w:t>
+      </w:r>
+      <w:r>
+        <w:t xml:space="preserve">The </w:t>
+      </w:r>
+      <w:r>
+        <w:t>second</w:t>
+      </w:r>
+      <w:r>
+        <w:t xml:space="preserve"> data screen which will display the </w:t>
+      </w:r>
+      <w:r>
+        <w:t>sighting location</w:t>
+      </w:r>
+      <w:r>
+        <w:t xml:space="preserve"> and present </w:t>
+      </w:r>
+      <w:r>
+        <w:t>on New Zealand map to indicate hotspot or any important location</w:t>
+      </w:r>
+      <w:r>
+        <w:t>. The data might be able to be filtered by year</w:t>
+      </w:r>
+      <w:r>
+        <w:t>.</w:t>
+      </w:r>
+    </w:p>
+    <w:p>
+      <w:pPr>
+        <w:pStyle w:val="ListParagraph"/>
+        <w:numPr>
+          <w:ilvl w:val="0"/>
+          <w:numId w:val="2"/>
+        </w:numPr>
+      </w:pPr>
+      <w:r>
+        <w:t xml:space="preserve">Feature: </w:t>
+      </w:r>
+      <w:r>
+        <w:t xml:space="preserve">The </w:t>
+      </w:r>
+      <w:r>
+        <w:t>third</w:t>
+      </w:r>
+      <w:r>
+        <w:t xml:space="preserve"> data screen which will display the </w:t>
+      </w:r>
+      <w:r>
+        <w:t>histogram chart</w:t>
+      </w:r>
+      <w:r>
+        <w:t xml:space="preserve"> </w:t>
+      </w:r>
+      <w:r>
+        <w:t xml:space="preserve">to show the number of </w:t>
+      </w:r>
+      <w:r>
+        <w:t>sharks</w:t>
+      </w:r>
+      <w:r>
+        <w:t xml:space="preserve"> in different categories such as adult, immature ..</w:t>
+      </w:r>
+      <w:r>
+        <w:t>. The data might be able to be filtered by year or area</w:t>
+      </w:r>
+    </w:p>
+    <w:p>
+      <w:pPr>
+        <w:pStyle w:val="ListParagraph"/>
+        <w:numPr>
+          <w:ilvl w:val="0"/>
+          <w:numId w:val="2"/>
+        </w:numPr>
+      </w:pPr>
+      <w:r>
+        <w:t>Insert</w:t>
+      </w:r>
+      <w:r>
+        <w:t>: This screen allows users to enter new data entry to the database then return to Menu screen and presenting up-to-date data.</w:t>
+      </w:r>
+    </w:p>
+    <w:p>
+      <w:r>
+        <w:t xml:space="preserve">  </w:t>
+      </w:r>
+    </w:p>
+    <w:p/>
+    <w:p/>
+    <w:p/>
+    <w:p>
+      <w:pPr>
+        <w:rPr>
+          <w:sz w:val="60"/>
+          <w:szCs w:val="80"/>
+        </w:rPr>
+      </w:pPr>
+      <w:r>
+        <w:br w:type="page"/>
+      </w:r>
+    </w:p>
+    <w:p>
+      <w:pPr>
+        <w:rPr>
+          <w:sz w:val="60"/>
+          <w:szCs w:val="80"/>
+        </w:rPr>
+        <w:sectPr>
+          <w:headerReference w:type="default" r:id="rId13"/>
+          <w:footerReference w:type="even" r:id="rId14"/>
+          <w:footerReference w:type="default" r:id="rId15"/>
+          <w:headerReference w:type="first" r:id="rId16"/>
+          <w:footerReference w:type="first" r:id="rId17"/>
+          <w:pgSz w:w="12240" w:h="15840" w:code="1"/>
+          <w:pgMar w:top="1702" w:right="1440" w:bottom="720" w:left="1440" w:header="709" w:footer="709" w:gutter="0"/>
+          <w:cols w:space="708"/>
+          <w:titlePg/>
+          <w:docGrid w:linePitch="360"/>
+        </w:sectPr>
+      </w:pPr>
+    </w:p>
+    <w:p>
+      <w:pPr>
+        <w:rPr>
+          <w:sz w:val="34"/>
+          <w:szCs w:val="34"/>
+        </w:rPr>
+      </w:pPr>
+      <w:r>
+        <w:rPr>
+          <w:sz w:val="34"/>
+          <w:szCs w:val="34"/>
+        </w:rPr>
+        <w:lastRenderedPageBreak/>
+        <w:t>Creating mockup application in Adobe XD</w:t>
+      </w:r>
+    </w:p>
+    <w:p>
+      <w:pPr>
+        <w:rPr>
+          <w:sz w:val="60"/>
+          <w:szCs w:val="80"/>
+        </w:rPr>
+      </w:pPr>
+      <w:r>
+        <w:rPr>
+          <w:sz w:val="60"/>
+          <w:szCs w:val="80"/>
+        </w:rPr>
+        <w:drawing>
+          <wp:inline distT="0" distB="0" distL="0" distR="0" wp14:anchorId="22852F14" wp14:editId="1B0AD084">
+            <wp:extent cx="8520430" cy="5344160"/>
+            <wp:effectExtent l="0" t="0" r="0" b="8890"/>
+            <wp:docPr id="10" name="Picture 10"/>
+            <wp:cNvGraphicFramePr>
+              <a:graphicFrameLocks xmlns:a="http://schemas.openxmlformats.org/drawingml/2006/main" noChangeAspect="1"/>
+            </wp:cNvGraphicFramePr>
+            <a:graphic xmlns:a="http://schemas.openxmlformats.org/drawingml/2006/main">
+              <a:graphicData uri="http://schemas.openxmlformats.org/drawingml/2006/picture">
+                <pic:pic xmlns:pic="http://schemas.openxmlformats.org/drawingml/2006/picture">
+                  <pic:nvPicPr>
+                    <pic:cNvPr id="1" name=""/>
+                    <pic:cNvPicPr/>
+                  </pic:nvPicPr>
+                  <pic:blipFill>
+                    <a:blip r:embed="rId18"/>
+                    <a:stretch>
+                      <a:fillRect/>
+                    </a:stretch>
+                  </pic:blipFill>
+                  <pic:spPr>
+                    <a:xfrm>
+                      <a:off x="0" y="0"/>
+                      <a:ext cx="8520430" cy="5344160"/>
+                    </a:xfrm>
+                    <a:prstGeom prst="rect">
+                      <a:avLst/>
+                    </a:prstGeom>
+                  </pic:spPr>
+                </pic:pic>
+              </a:graphicData>
+            </a:graphic>
+          </wp:inline>
+        </w:drawing>
+      </w:r>
+      <w:r>
+        <w:rPr>
+          <w:sz w:val="60"/>
+          <w:szCs w:val="80"/>
+        </w:rPr>
+        <w:br w:type="page"/>
+      </w:r>
+    </w:p>
+    <w:p>
+      <w:pPr>
+        <w:rPr>
+          <w:sz w:val="60"/>
+          <w:szCs w:val="80"/>
+        </w:rPr>
+      </w:pPr>
+      <w:r>
+        <w:rPr>
+          <w:sz w:val="60"/>
+          <w:szCs w:val="80"/>
+        </w:rPr>
+        <w:lastRenderedPageBreak/>
+        <w:t>Story board</w:t>
+      </w:r>
+    </w:p>
+    <w:p>
+      <w:pPr>
+        <w:pStyle w:val="Heading2"/>
+      </w:pPr>
+      <w:r>
+        <w:t>Login</w:t>
+      </w:r>
+    </w:p>
+    <w:p>
+      <w:r>
+        <w:t>Log in with wrong username or password</w:t>
       </w:r>
     </w:p>
     <w:p/>
     <w:p>
       <w:r>
+        <w:t>Click on the Sign-Up button</w:t>
+      </w:r>
+      <w:r>
+        <w:drawing>
+          <wp:inline distT="0" distB="0" distL="0" distR="0" wp14:anchorId="48F4942D" wp14:editId="43756F24">
+            <wp:extent cx="3475021" cy="2270957"/>
+            <wp:effectExtent l="0" t="0" r="0" b="0"/>
+            <wp:docPr id="11" name="Picture 11" descr="Graphical user interface, application, Word&#10;&#10;Description automatically generated"/>
+            <wp:cNvGraphicFramePr>
+              <a:graphicFrameLocks xmlns:a="http://schemas.openxmlformats.org/drawingml/2006/main" noChangeAspect="1"/>
+            </wp:cNvGraphicFramePr>
+            <a:graphic xmlns:a="http://schemas.openxmlformats.org/drawingml/2006/main">
+              <a:graphicData uri="http://schemas.openxmlformats.org/drawingml/2006/picture">
+                <pic:pic xmlns:pic="http://schemas.openxmlformats.org/drawingml/2006/picture">
+                  <pic:nvPicPr>
+                    <pic:cNvPr id="11" name="Picture 11" descr="Graphical user interface, application, Word&#10;&#10;Description automatically generated"/>
+                    <pic:cNvPicPr/>
+                  </pic:nvPicPr>
+                  <pic:blipFill>
+                    <a:blip r:embed="rId19"/>
+                    <a:stretch>
+                      <a:fillRect/>
+                    </a:stretch>
+                  </pic:blipFill>
+                  <pic:spPr>
+                    <a:xfrm>
+                      <a:off x="0" y="0"/>
+                      <a:ext cx="3475021" cy="2270957"/>
+                    </a:xfrm>
+                    <a:prstGeom prst="rect">
+                      <a:avLst/>
+                    </a:prstGeom>
+                  </pic:spPr>
+                </pic:pic>
+              </a:graphicData>
+            </a:graphic>
+          </wp:inline>
+        </w:drawing>
+      </w:r>
+    </w:p>
+    <w:p>
+      <w:pPr>
+        <w:pStyle w:val="Heading2"/>
+      </w:pPr>
+      <w:r>
+        <w:object w:dxaOrig="11664" w:dyaOrig="4248" w14:anchorId="0419C062">
+          <v:shapetype id="_x0000_t75" coordsize="21600,21600" o:spt="75" o:preferrelative="t" path="m@4@5l@4@11@9@11@9@5xe" filled="f" stroked="f">
+            <v:stroke joinstyle="miter"/>
+            <v:formulas>
+              <v:f eqn="if lineDrawn pixelLineWidth 0"/>
+              <v:f eqn="sum @0 1 0"/>
+              <v:f eqn="sum 0 0 @1"/>
+              <v:f eqn="prod @2 1 2"/>
+              <v:f eqn="prod @3 21600 pixelWidth"/>
+              <v:f eqn="prod @3 21600 pixelHeight"/>
+              <v:f eqn="sum @0 0 1"/>
+              <v:f eqn="prod @6 1 2"/>
+              <v:f eqn="prod @7 21600 pixelWidth"/>
+              <v:f eqn="sum @8 21600 0"/>
+              <v:f eqn="prod @7 21600 pixelHeight"/>
+              <v:f eqn="sum @10 21600 0"/>
+            </v:formulas>
+            <v:path o:extrusionok="f" gradientshapeok="t" o:connecttype="rect"/>
+            <o:lock v:ext="edit" aspectratio="t"/>
+          </v:shapetype>
+          <v:shape id="_x0000_i1034" type="#_x0000_t75" style="width:583.2pt;height:212.4pt" o:ole="">
+            <v:imagedata r:id="rId20" o:title=""/>
+          </v:shape>
+          <o:OLEObject Type="Embed" ProgID="Paint.Picture.1" ShapeID="_x0000_i1034" DrawAspect="Content" ObjectID="_1691445072" r:id="rId21"/>
+        </w:object>
+      </w:r>
+    </w:p>
+    <w:p>
+      <w:r>
+        <w:lastRenderedPageBreak/>
+        <w:t>Log in with correct username and password</w:t>
+      </w:r>
+    </w:p>
+    <w:p>
+      <w:r>
+        <w:object w:dxaOrig="13416" w:dyaOrig="4152" w14:anchorId="239A8005">
+          <v:shape id="_x0000_i1032" type="#_x0000_t75" style="width:670.8pt;height:207.6pt" o:ole="">
+            <v:imagedata r:id="rId22" o:title=""/>
+          </v:shape>
+          <o:OLEObject Type="Embed" ProgID="Paint.Picture.1" ShapeID="_x0000_i1032" DrawAspect="Content" ObjectID="_1691445073" r:id="rId23"/>
+        </w:object>
+      </w:r>
+    </w:p>
+    <w:p>
+      <w:pPr>
+        <w:rPr>
+          <w:sz w:val="60"/>
+          <w:szCs w:val="80"/>
+        </w:rPr>
+      </w:pPr>
+      <w:r>
+        <w:rPr>
+          <w:sz w:val="60"/>
+          <w:szCs w:val="80"/>
+        </w:rPr>
+        <w:br w:type="page"/>
+      </w:r>
+    </w:p>
+    <w:tbl>
+      <w:tblPr>
+        <w:tblStyle w:val="TableGrid"/>
+        <w:tblpPr w:leftFromText="180" w:rightFromText="180" w:vertAnchor="text" w:horzAnchor="margin" w:tblpY="-35"/>
+        <w:tblW w:w="13772" w:type="dxa"/>
+        <w:tblLook w:val="04A0" w:firstRow="1" w:lastRow="0" w:firstColumn="1" w:lastColumn="0" w:noHBand="0" w:noVBand="1"/>
+      </w:tblPr>
+      <w:tblGrid>
+        <w:gridCol w:w="3443"/>
+        <w:gridCol w:w="3443"/>
+        <w:gridCol w:w="3443"/>
+        <w:gridCol w:w="3443"/>
+      </w:tblGrid>
+      <w:tr>
+        <w:trPr>
+          <w:trHeight w:val="998"/>
+        </w:trPr>
+        <w:tc>
+          <w:tcPr>
+            <w:tcW w:w="3443" w:type="dxa"/>
+          </w:tcPr>
+          <w:p>
+            <w:r>
+              <w:lastRenderedPageBreak/>
+              <w:t>Action/Display</w:t>
+            </w:r>
+          </w:p>
+        </w:tc>
+        <w:tc>
+          <w:tcPr>
+            <w:tcW w:w="3443" w:type="dxa"/>
+          </w:tcPr>
+          <w:p>
+            <w:r>
+              <w:t>Describe</w:t>
+            </w:r>
+          </w:p>
+        </w:tc>
+        <w:tc>
+          <w:tcPr>
+            <w:tcW w:w="3443" w:type="dxa"/>
+          </w:tcPr>
+          <w:p>
+            <w:r>
+              <w:t>Input</w:t>
+            </w:r>
+          </w:p>
+        </w:tc>
+        <w:tc>
+          <w:tcPr>
+            <w:tcW w:w="3443" w:type="dxa"/>
+          </w:tcPr>
+          <w:p>
+            <w:r>
+              <w:t>Output</w:t>
+            </w:r>
+          </w:p>
+        </w:tc>
+      </w:tr>
+      <w:tr>
+        <w:trPr>
+          <w:trHeight w:val="998"/>
+        </w:trPr>
+        <w:tc>
+          <w:tcPr>
+            <w:tcW w:w="3443" w:type="dxa"/>
+          </w:tcPr>
+          <w:p>
+            <w:r>
+              <w:t>Click on Sign up button</w:t>
+            </w:r>
+          </w:p>
+        </w:tc>
+        <w:tc>
+          <w:tcPr>
+            <w:tcW w:w="3443" w:type="dxa"/>
+          </w:tcPr>
+          <w:p/>
+        </w:tc>
+        <w:tc>
+          <w:tcPr>
+            <w:tcW w:w="3443" w:type="dxa"/>
+          </w:tcPr>
+          <w:p>
+            <w:r>
+              <w:t xml:space="preserve">User </w:t>
+            </w:r>
+          </w:p>
+        </w:tc>
+        <w:tc>
+          <w:tcPr>
+            <w:tcW w:w="3443" w:type="dxa"/>
+          </w:tcPr>
+          <w:p/>
+        </w:tc>
+      </w:tr>
+      <w:tr>
+        <w:trPr>
+          <w:trHeight w:val="1040"/>
+        </w:trPr>
+        <w:tc>
+          <w:tcPr>
+            <w:tcW w:w="3443" w:type="dxa"/>
+          </w:tcPr>
+          <w:p/>
+        </w:tc>
+        <w:tc>
+          <w:tcPr>
+            <w:tcW w:w="3443" w:type="dxa"/>
+          </w:tcPr>
+          <w:p/>
+        </w:tc>
+        <w:tc>
+          <w:tcPr>
+            <w:tcW w:w="3443" w:type="dxa"/>
+          </w:tcPr>
+          <w:p/>
+        </w:tc>
+        <w:tc>
+          <w:tcPr>
+            <w:tcW w:w="3443" w:type="dxa"/>
+          </w:tcPr>
+          <w:p/>
+        </w:tc>
+      </w:tr>
+      <w:tr>
+        <w:trPr>
+          <w:trHeight w:val="998"/>
+        </w:trPr>
+        <w:tc>
+          <w:tcPr>
+            <w:tcW w:w="3443" w:type="dxa"/>
+          </w:tcPr>
+          <w:p/>
+        </w:tc>
+        <w:tc>
+          <w:tcPr>
+            <w:tcW w:w="3443" w:type="dxa"/>
+          </w:tcPr>
+          <w:p/>
+        </w:tc>
+        <w:tc>
+          <w:tcPr>
+            <w:tcW w:w="3443" w:type="dxa"/>
+          </w:tcPr>
+          <w:p/>
+        </w:tc>
+        <w:tc>
+          <w:tcPr>
+            <w:tcW w:w="3443" w:type="dxa"/>
+          </w:tcPr>
+          <w:p/>
+        </w:tc>
+      </w:tr>
+      <w:tr>
+        <w:trPr>
+          <w:trHeight w:val="998"/>
+        </w:trPr>
+        <w:tc>
+          <w:tcPr>
+            <w:tcW w:w="3443" w:type="dxa"/>
+          </w:tcPr>
+          <w:p/>
+        </w:tc>
+        <w:tc>
+          <w:tcPr>
+            <w:tcW w:w="3443" w:type="dxa"/>
+          </w:tcPr>
+          <w:p/>
+        </w:tc>
+        <w:tc>
+          <w:tcPr>
+            <w:tcW w:w="3443" w:type="dxa"/>
+          </w:tcPr>
+          <w:p/>
+        </w:tc>
+        <w:tc>
+          <w:tcPr>
+            <w:tcW w:w="3443" w:type="dxa"/>
+          </w:tcPr>
+          <w:p/>
+        </w:tc>
+      </w:tr>
+      <w:tr>
+        <w:trPr>
+          <w:trHeight w:val="998"/>
+        </w:trPr>
+        <w:tc>
+          <w:tcPr>
+            <w:tcW w:w="3443" w:type="dxa"/>
+          </w:tcPr>
+          <w:p/>
+        </w:tc>
+        <w:tc>
+          <w:tcPr>
+            <w:tcW w:w="3443" w:type="dxa"/>
+          </w:tcPr>
+          <w:p/>
+        </w:tc>
+        <w:tc>
+          <w:tcPr>
+            <w:tcW w:w="3443" w:type="dxa"/>
+          </w:tcPr>
+          <w:p/>
+        </w:tc>
+        <w:tc>
+          <w:tcPr>
+            <w:tcW w:w="3443" w:type="dxa"/>
+          </w:tcPr>
+          <w:p/>
+        </w:tc>
+      </w:tr>
+    </w:tbl>
+    <w:p>
+      <w:pPr>
+        <w:rPr>
+          <w:sz w:val="60"/>
+          <w:szCs w:val="80"/>
+        </w:rPr>
+      </w:pPr>
+      <w:r>
+        <w:rPr>
+          <w:sz w:val="60"/>
+          <w:szCs w:val="80"/>
+        </w:rPr>
+        <w:br w:type="page"/>
+      </w:r>
+    </w:p>
+    <w:p>
+      <w:pPr>
+        <w:rPr>
+          <w:sz w:val="60"/>
+          <w:szCs w:val="80"/>
+        </w:rPr>
+      </w:pPr>
+    </w:p>
+    <w:p>
+      <w:r>
+        <w:br w:type="page"/>
+      </w:r>
+    </w:p>
+    <w:p>
+      <w:pPr>
+        <w:rPr>
+          <w:sz w:val="60"/>
+          <w:szCs w:val="80"/>
+        </w:rPr>
+      </w:pPr>
+      <w:r>
+        <w:rPr>
+          <w:sz w:val="60"/>
+          <w:szCs w:val="80"/>
+        </w:rPr>
+        <w:lastRenderedPageBreak/>
+        <w:br w:type="page"/>
+      </w:r>
+    </w:p>
+    <w:p>
+      <w:pPr>
+        <w:rPr>
+          <w:sz w:val="60"/>
+          <w:szCs w:val="80"/>
+        </w:rPr>
+        <w:sectPr>
+          <w:pgSz w:w="15840" w:h="12240" w:orient="landscape" w:code="1"/>
+          <w:pgMar w:top="1440" w:right="1702" w:bottom="993" w:left="720" w:header="709" w:footer="709" w:gutter="0"/>
+          <w:cols w:space="708"/>
+          <w:titlePg/>
+          <w:docGrid w:linePitch="360"/>
+        </w:sectPr>
+      </w:pPr>
+      <w:r>
         <w:rPr>
           <w:noProof/>
         </w:rPr>
+        <w:lastRenderedPageBreak/>
         <w:drawing>
-          <wp:inline distT="0" distB="0" distL="0" distR="0" wp14:anchorId="37CD1FE2" wp14:editId="51ABFD10">
+          <wp:inline distT="0" distB="0" distL="0" distR="0" wp14:anchorId="09C42AB4" wp14:editId="45A6E8DF">
             <wp:extent cx="5943600" cy="3096895"/>
             <wp:effectExtent l="0" t="0" r="0" b="8255"/>
             <wp:docPr id="1" name="Picture 1" descr="Graphical user interface, text, application&#10;&#10;Description automatically generated"/>
@@ -1219,7 +2113,7 @@
                     <pic:cNvPicPr/>
                   </pic:nvPicPr>
                   <pic:blipFill>
-                    <a:blip r:embed="rId13"/>
+                    <a:blip r:embed="rId24"/>
                     <a:stretch>
                       <a:fillRect/>
                     </a:stretch>
@@ -1242,66 +2136,21 @@
     </w:p>
     <w:p>
       <w:pPr>
-        <w:rPr>
-          <w:sz w:val="60"/>
-          <w:szCs w:val="80"/>
-        </w:rPr>
+        <w:pStyle w:val="Heading1"/>
       </w:pPr>
-      <w:r>
-        <w:br w:type="page"/>
-      </w:r>
+      <w:bookmarkStart w:id="4" w:name="_Toc80829311"/>
+      <w:r>
+        <w:lastRenderedPageBreak/>
+        <w:t>Reference:</w:t>
+      </w:r>
+      <w:bookmarkEnd w:id="4"/>
     </w:p>
     <w:p>
-      <w:pPr>
-        <w:rPr>
-          <w:sz w:val="60"/>
-          <w:szCs w:val="80"/>
-        </w:rPr>
-      </w:pPr>
-      <w:r>
-        <w:lastRenderedPageBreak/>
-        <w:br w:type="page"/>
+      <w:r>
+        <w:t>-</w:t>
       </w:r>
     </w:p>
-    <w:p>
-      <w:pPr>
-        <w:pStyle w:val="Heading1"/>
-      </w:pPr>
-      <w:r>
-        <w:lastRenderedPageBreak/>
-        <w:t>Reference</w:t>
-      </w:r>
-    </w:p>
-    <w:p>
-      <w:pPr>
-        <w:ind w:hanging="480"/>
-      </w:pPr>
-      <w:r>
-        <w:t>“White Sharks.” Accessed August 10, 2021</w:t>
-      </w:r>
-      <w:r>
-        <w:t>, Department of conservation</w:t>
-      </w:r>
-      <w:r>
-        <w:t xml:space="preserve">. </w:t>
-      </w:r>
-      <w:hyperlink r:id="rId14" w:history="1">
-        <w:r>
-          <w:rPr>
-            <w:rStyle w:val="Hyperlink"/>
-          </w:rPr>
-          <w:t>https://www.doc.govt.nz/nature/native-animals/marine-fish-and-reptiles/sharks-mango/white-shark/</w:t>
-        </w:r>
-      </w:hyperlink>
-      <w:r>
-        <w:t>.</w:t>
-      </w:r>
-    </w:p>
-    <w:p/>
     <w:sectPr>
-      <w:headerReference w:type="default" r:id="rId15"/>
-      <w:footerReference w:type="even" r:id="rId16"/>
-      <w:footerReference w:type="default" r:id="rId17"/>
       <w:pgSz w:w="12240" w:h="15840" w:code="1"/>
       <w:pgMar w:top="1702" w:right="1440" w:bottom="720" w:left="1440" w:header="709" w:footer="709" w:gutter="0"/>
       <w:cols w:space="708"/>
@@ -1388,6 +2237,48 @@
 
 <file path=word/footer2.xml><?xml version="1.0" encoding="utf-8"?>
 <w:ftr xmlns:wpc="http://schemas.microsoft.com/office/word/2010/wordprocessingCanvas" xmlns:cx="http://schemas.microsoft.com/office/drawing/2014/chartex" xmlns:cx1="http://schemas.microsoft.com/office/drawing/2015/9/8/chartex" xmlns:cx2="http://schemas.microsoft.com/office/drawing/2015/10/21/chartex" xmlns:cx3="http://schemas.microsoft.com/office/drawing/2016/5/9/chartex" xmlns:cx4="http://schemas.microsoft.com/office/drawing/2016/5/10/chartex" xmlns:cx5="http://schemas.microsoft.com/office/drawing/2016/5/11/chartex" xmlns:cx6="http://schemas.microsoft.com/office/drawing/2016/5/12/chartex" xmlns:cx7="http://schemas.microsoft.com/office/drawing/2016/5/13/chartex" xmlns:cx8="http://schemas.microsoft.com/office/drawing/2016/5/14/chartex" xmlns:mc="http://schemas.openxmlformats.org/markup-compatibility/2006" xmlns:aink="http://schemas.microsoft.com/office/drawing/2016/ink" xmlns:am3d="http://schemas.microsoft.com/office/drawing/2017/model3d" xmlns:o="urn:schemas-microsoft-com:office:office" xmlns:r="http://schemas.openxmlformats.org/officeDocument/2006/relationships" xmlns:m="http://schemas.openxmlformats.org/officeDocument/2006/math" xmlns:v="urn:schemas-microsoft-com:vml" xmlns:wp14="http://schemas.microsoft.com/office/word/2010/wordprocessingDrawing" xmlns:wp="http://schemas.openxmlformats.org/drawingml/2006/wordprocessingDrawing" xmlns:w10="urn:schemas-microsoft-com:office:word" xmlns:w="http://schemas.openxmlformats.org/wordprocessingml/2006/main" xmlns:w14="http://schemas.microsoft.com/office/word/2010/wordml" xmlns:w15="http://schemas.microsoft.com/office/word/2012/wordml" xmlns:w16cex="http://schemas.microsoft.com/office/word/2018/wordml/cex" xmlns:w16cid="http://schemas.microsoft.com/office/word/2016/wordml/cid" xmlns:w16="http://schemas.microsoft.com/office/word/2018/wordml" xmlns:w16sdtdh="http://schemas.microsoft.com/office/word/2020/wordml/sdtdatahash" xmlns:w16se="http://schemas.microsoft.com/office/word/2015/wordml/symex" xmlns:wpg="http://schemas.microsoft.com/office/word/2010/wordprocessingGroup" xmlns:wpi="http://schemas.microsoft.com/office/word/2010/wordprocessingInk" xmlns:wne="http://schemas.microsoft.com/office/word/2006/wordml" xmlns:wps="http://schemas.microsoft.com/office/word/2010/wordprocessingShape" mc:Ignorable="w14 w15 w16se w16cid w16 w16cex w16sdtdh wp14">
+  <w:sdt>
+    <w:sdtPr>
+      <w:id w:val="-471829803"/>
+      <w:docPartObj>
+        <w:docPartGallery w:val="Page Numbers (Bottom of Page)"/>
+        <w:docPartUnique/>
+      </w:docPartObj>
+    </w:sdtPr>
+    <w:sdtEndPr>
+      <w:rPr>
+        <w:noProof/>
+      </w:rPr>
+    </w:sdtEndPr>
+    <w:sdtContent>
+      <w:p>
+        <w:pPr>
+          <w:pStyle w:val="Footer"/>
+        </w:pPr>
+        <w:r>
+          <w:fldChar w:fldCharType="begin"/>
+        </w:r>
+        <w:r>
+          <w:instrText xml:space="preserve"> PAGE   \* MERGEFORMAT </w:instrText>
+        </w:r>
+        <w:r>
+          <w:fldChar w:fldCharType="separate"/>
+        </w:r>
+        <w:r>
+          <w:rPr>
+            <w:noProof/>
+          </w:rPr>
+          <w:t>2</w:t>
+        </w:r>
+        <w:r>
+          <w:rPr>
+            <w:noProof/>
+          </w:rPr>
+          <w:fldChar w:fldCharType="end"/>
+        </w:r>
+      </w:p>
+    </w:sdtContent>
+  </w:sdt>
   <w:p>
     <w:pPr>
       <w:pStyle w:val="Footer"/>
@@ -1395,62 +2286,58 @@
         <w:rStyle w:val="PageNumber"/>
       </w:rPr>
     </w:pPr>
-    <w:r>
-      <w:t>PAGE</w:t>
-    </w:r>
-    <w:r>
-      <w:t xml:space="preserve">   </w:t>
-    </w:r>
-    <w:sdt>
-      <w:sdtPr>
-        <w:rPr>
-          <w:rStyle w:val="PageNumber"/>
-        </w:rPr>
-        <w:id w:val="-601500411"/>
-        <w:docPartObj>
-          <w:docPartGallery w:val="Page Numbers (Bottom of Page)"/>
-          <w:docPartUnique/>
-        </w:docPartObj>
-      </w:sdtPr>
-      <w:sdtEndPr>
-        <w:rPr>
-          <w:rStyle w:val="PageNumber"/>
-        </w:rPr>
-      </w:sdtEndPr>
-      <w:sdtContent>
+  </w:p>
+</w:ftr>
+</file>
+
+<file path=word/footer3.xml><?xml version="1.0" encoding="utf-8"?>
+<w:ftr xmlns:wpc="http://schemas.microsoft.com/office/word/2010/wordprocessingCanvas" xmlns:cx="http://schemas.microsoft.com/office/drawing/2014/chartex" xmlns:cx1="http://schemas.microsoft.com/office/drawing/2015/9/8/chartex" xmlns:cx2="http://schemas.microsoft.com/office/drawing/2015/10/21/chartex" xmlns:cx3="http://schemas.microsoft.com/office/drawing/2016/5/9/chartex" xmlns:cx4="http://schemas.microsoft.com/office/drawing/2016/5/10/chartex" xmlns:cx5="http://schemas.microsoft.com/office/drawing/2016/5/11/chartex" xmlns:cx6="http://schemas.microsoft.com/office/drawing/2016/5/12/chartex" xmlns:cx7="http://schemas.microsoft.com/office/drawing/2016/5/13/chartex" xmlns:cx8="http://schemas.microsoft.com/office/drawing/2016/5/14/chartex" xmlns:mc="http://schemas.openxmlformats.org/markup-compatibility/2006" xmlns:aink="http://schemas.microsoft.com/office/drawing/2016/ink" xmlns:am3d="http://schemas.microsoft.com/office/drawing/2017/model3d" xmlns:o="urn:schemas-microsoft-com:office:office" xmlns:r="http://schemas.openxmlformats.org/officeDocument/2006/relationships" xmlns:m="http://schemas.openxmlformats.org/officeDocument/2006/math" xmlns:v="urn:schemas-microsoft-com:vml" xmlns:wp14="http://schemas.microsoft.com/office/word/2010/wordprocessingDrawing" xmlns:wp="http://schemas.openxmlformats.org/drawingml/2006/wordprocessingDrawing" xmlns:w10="urn:schemas-microsoft-com:office:word" xmlns:w="http://schemas.openxmlformats.org/wordprocessingml/2006/main" xmlns:w14="http://schemas.microsoft.com/office/word/2010/wordml" xmlns:w15="http://schemas.microsoft.com/office/word/2012/wordml" xmlns:w16cex="http://schemas.microsoft.com/office/word/2018/wordml/cex" xmlns:w16cid="http://schemas.microsoft.com/office/word/2016/wordml/cid" xmlns:w16="http://schemas.microsoft.com/office/word/2018/wordml" xmlns:w16sdtdh="http://schemas.microsoft.com/office/word/2020/wordml/sdtdatahash" xmlns:w16se="http://schemas.microsoft.com/office/word/2015/wordml/symex" xmlns:wpg="http://schemas.microsoft.com/office/word/2010/wordprocessingGroup" xmlns:wpi="http://schemas.microsoft.com/office/word/2010/wordprocessingInk" xmlns:wne="http://schemas.microsoft.com/office/word/2006/wordml" xmlns:wps="http://schemas.microsoft.com/office/word/2010/wordprocessingShape" mc:Ignorable="w14 w15 w16se w16cid w16 w16cex w16sdtdh wp14">
+  <w:sdt>
+    <w:sdtPr>
+      <w:id w:val="1392544620"/>
+      <w:docPartObj>
+        <w:docPartGallery w:val="Page Numbers (Bottom of Page)"/>
+        <w:docPartUnique/>
+      </w:docPartObj>
+    </w:sdtPr>
+    <w:sdtEndPr>
+      <w:rPr>
+        <w:noProof/>
+      </w:rPr>
+    </w:sdtEndPr>
+    <w:sdtContent>
+      <w:p>
+        <w:pPr>
+          <w:pStyle w:val="Footer"/>
+        </w:pPr>
         <w:r>
-          <w:rPr>
-            <w:rStyle w:val="PageNumber"/>
-          </w:rPr>
           <w:fldChar w:fldCharType="begin"/>
         </w:r>
         <w:r>
-          <w:rPr>
-            <w:rStyle w:val="PageNumber"/>
-          </w:rPr>
-          <w:instrText xml:space="preserve"> PAGE </w:instrText>
+          <w:instrText xml:space="preserve"> PAGE   \* MERGEFORMAT </w:instrText>
         </w:r>
         <w:r>
-          <w:rPr>
-            <w:rStyle w:val="PageNumber"/>
-          </w:rPr>
           <w:fldChar w:fldCharType="separate"/>
         </w:r>
         <w:r>
           <w:rPr>
-            <w:rStyle w:val="PageNumber"/>
             <w:noProof/>
           </w:rPr>
           <w:t>2</w:t>
         </w:r>
         <w:r>
           <w:rPr>
-            <w:rStyle w:val="PageNumber"/>
+            <w:noProof/>
           </w:rPr>
           <w:fldChar w:fldCharType="end"/>
         </w:r>
-      </w:sdtContent>
-    </w:sdt>
+      </w:p>
+    </w:sdtContent>
+  </w:sdt>
+  <w:p>
+    <w:pPr>
+      <w:pStyle w:val="Footer"/>
+    </w:pPr>
   </w:p>
 </w:ftr>
 </file>
@@ -1567,9 +2454,216 @@
 </w:hdr>
 </file>
 
+<file path=word/header2.xml><?xml version="1.0" encoding="utf-8"?>
+<w:hdr xmlns:wpc="http://schemas.microsoft.com/office/word/2010/wordprocessingCanvas" xmlns:cx="http://schemas.microsoft.com/office/drawing/2014/chartex" xmlns:cx1="http://schemas.microsoft.com/office/drawing/2015/9/8/chartex" xmlns:cx2="http://schemas.microsoft.com/office/drawing/2015/10/21/chartex" xmlns:cx3="http://schemas.microsoft.com/office/drawing/2016/5/9/chartex" xmlns:cx4="http://schemas.microsoft.com/office/drawing/2016/5/10/chartex" xmlns:cx5="http://schemas.microsoft.com/office/drawing/2016/5/11/chartex" xmlns:cx6="http://schemas.microsoft.com/office/drawing/2016/5/12/chartex" xmlns:cx7="http://schemas.microsoft.com/office/drawing/2016/5/13/chartex" xmlns:cx8="http://schemas.microsoft.com/office/drawing/2016/5/14/chartex" xmlns:mc="http://schemas.openxmlformats.org/markup-compatibility/2006" xmlns:aink="http://schemas.microsoft.com/office/drawing/2016/ink" xmlns:am3d="http://schemas.microsoft.com/office/drawing/2017/model3d" xmlns:o="urn:schemas-microsoft-com:office:office" xmlns:r="http://schemas.openxmlformats.org/officeDocument/2006/relationships" xmlns:m="http://schemas.openxmlformats.org/officeDocument/2006/math" xmlns:v="urn:schemas-microsoft-com:vml" xmlns:wp14="http://schemas.microsoft.com/office/word/2010/wordprocessingDrawing" xmlns:wp="http://schemas.openxmlformats.org/drawingml/2006/wordprocessingDrawing" xmlns:w10="urn:schemas-microsoft-com:office:word" xmlns:w="http://schemas.openxmlformats.org/wordprocessingml/2006/main" xmlns:w14="http://schemas.microsoft.com/office/word/2010/wordml" xmlns:w15="http://schemas.microsoft.com/office/word/2012/wordml" xmlns:w16cex="http://schemas.microsoft.com/office/word/2018/wordml/cex" xmlns:w16cid="http://schemas.microsoft.com/office/word/2016/wordml/cid" xmlns:w16="http://schemas.microsoft.com/office/word/2018/wordml" xmlns:w16sdtdh="http://schemas.microsoft.com/office/word/2020/wordml/sdtdatahash" xmlns:w16se="http://schemas.microsoft.com/office/word/2015/wordml/symex" xmlns:wpg="http://schemas.microsoft.com/office/word/2010/wordprocessingGroup" xmlns:wpi="http://schemas.microsoft.com/office/word/2010/wordprocessingInk" xmlns:wne="http://schemas.microsoft.com/office/word/2006/wordml" xmlns:wps="http://schemas.microsoft.com/office/word/2010/wordprocessingShape" mc:Ignorable="w14 w15 w16se w16cid w16 w16cex w16sdtdh wp14">
+  <w:p>
+    <w:pPr>
+      <w:pStyle w:val="Header"/>
+    </w:pPr>
+    <w:r>
+      <w:rPr>
+        <w:noProof/>
+        <w:lang w:eastAsia="en-AU"/>
+      </w:rPr>
+      <mc:AlternateContent>
+        <mc:Choice Requires="wps">
+          <w:drawing>
+            <wp:inline distT="0" distB="0" distL="0" distR="0" wp14:anchorId="05D17018" wp14:editId="1D0538C8">
+              <wp:extent cx="5089525" cy="45719"/>
+              <wp:effectExtent l="0" t="0" r="0" b="0"/>
+              <wp:docPr id="6" name="Rectangle 6">
+                <a:extLst xmlns:a="http://schemas.openxmlformats.org/drawingml/2006/main">
+                  <a:ext uri="{C183D7F6-B498-43B3-948B-1728B52AA6E4}">
+                    <adec:decorative xmlns:adec="http://schemas.microsoft.com/office/drawing/2017/decorative" val="1"/>
+                  </a:ext>
+                </a:extLst>
+              </wp:docPr>
+              <wp:cNvGraphicFramePr/>
+              <a:graphic xmlns:a="http://schemas.openxmlformats.org/drawingml/2006/main">
+                <a:graphicData uri="http://schemas.microsoft.com/office/word/2010/wordprocessingShape">
+                  <wps:wsp>
+                    <wps:cNvSpPr/>
+                    <wps:spPr>
+                      <a:xfrm>
+                        <a:off x="0" y="0"/>
+                        <a:ext cx="5089525" cy="45719"/>
+                      </a:xfrm>
+                      <a:prstGeom prst="rect">
+                        <a:avLst/>
+                      </a:prstGeom>
+                      <a:solidFill>
+                        <a:schemeClr val="accent1"/>
+                      </a:solidFill>
+                      <a:ln w="25400" cap="flat">
+                        <a:noFill/>
+                        <a:prstDash val="solid"/>
+                        <a:miter lim="400000"/>
+                      </a:ln>
+                      <a:effectLst/>
+                      <a:sp3d/>
+                    </wps:spPr>
+                    <wps:style>
+                      <a:lnRef idx="0">
+                        <a:scrgbClr r="0" g="0" b="0"/>
+                      </a:lnRef>
+                      <a:fillRef idx="0">
+                        <a:scrgbClr r="0" g="0" b="0"/>
+                      </a:fillRef>
+                      <a:effectRef idx="0">
+                        <a:scrgbClr r="0" g="0" b="0"/>
+                      </a:effectRef>
+                      <a:fontRef idx="none"/>
+                    </wps:style>
+                    <wps:bodyPr rot="0" spcFirstLastPara="1" vertOverflow="overflow" horzOverflow="overflow" vert="horz" wrap="square" lIns="38100" tIns="38100" rIns="38100" bIns="38100" numCol="1" spcCol="38100" rtlCol="0" fromWordArt="0" anchor="ctr" anchorCtr="0" forceAA="0" compatLnSpc="1">
+                      <a:prstTxWarp prst="textNoShape">
+                        <a:avLst/>
+                      </a:prstTxWarp>
+                      <a:noAutofit/>
+                    </wps:bodyPr>
+                  </wps:wsp>
+                </a:graphicData>
+              </a:graphic>
+            </wp:inline>
+          </w:drawing>
+        </mc:Choice>
+        <mc:Fallback>
+          <w:pict>
+            <v:rect w14:anchorId="45D92358" id="Rectangle 6" o:spid="_x0000_s1026" alt="&quot;&quot;" style="width:400.75pt;height:3.6pt;visibility:visible;mso-wrap-style:square;mso-left-percent:-10001;mso-top-percent:-10001;mso-position-horizontal:absolute;mso-position-horizontal-relative:char;mso-position-vertical:absolute;mso-position-vertical-relative:line;mso-left-percent:-10001;mso-top-percent:-10001;v-text-anchor:middle" o:gfxdata="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" fillcolor="#e2b80f [3204]" stroked="f" strokeweight="2pt">
+              <v:stroke miterlimit="4"/>
+              <v:textbox inset="3pt,3pt,3pt,3pt"/>
+              <w10:anchorlock/>
+            </v:rect>
+          </w:pict>
+        </mc:Fallback>
+      </mc:AlternateContent>
+    </w:r>
+    <w:r>
+      <w:t xml:space="preserve">      Milestone 1</w:t>
+    </w:r>
+  </w:p>
+  <w:p>
+    <w:pPr>
+      <w:pStyle w:val="Header"/>
+    </w:pPr>
+  </w:p>
+</w:hdr>
+</file>
+
 <file path=word/numbering.xml><?xml version="1.0" encoding="utf-8"?>
 <w:numbering xmlns:wpc="http://schemas.microsoft.com/office/word/2010/wordprocessingCanvas" xmlns:cx="http://schemas.microsoft.com/office/drawing/2014/chartex" xmlns:cx1="http://schemas.microsoft.com/office/drawing/2015/9/8/chartex" xmlns:cx2="http://schemas.microsoft.com/office/drawing/2015/10/21/chartex" xmlns:cx3="http://schemas.microsoft.com/office/drawing/2016/5/9/chartex" xmlns:cx4="http://schemas.microsoft.com/office/drawing/2016/5/10/chartex" xmlns:cx5="http://schemas.microsoft.com/office/drawing/2016/5/11/chartex" xmlns:cx6="http://schemas.microsoft.com/office/drawing/2016/5/12/chartex" xmlns:cx7="http://schemas.microsoft.com/office/drawing/2016/5/13/chartex" xmlns:cx8="http://schemas.microsoft.com/office/drawing/2016/5/14/chartex" xmlns:mc="http://schemas.openxmlformats.org/markup-compatibility/2006" xmlns:aink="http://schemas.microsoft.com/office/drawing/2016/ink" xmlns:am3d="http://schemas.microsoft.com/office/drawing/2017/model3d" xmlns:o="urn:schemas-microsoft-com:office:office" xmlns:r="http://schemas.openxmlformats.org/officeDocument/2006/relationships" xmlns:m="http://schemas.openxmlformats.org/officeDocument/2006/math" xmlns:v="urn:schemas-microsoft-com:vml" xmlns:wp14="http://schemas.microsoft.com/office/word/2010/wordprocessingDrawing" xmlns:wp="http://schemas.openxmlformats.org/drawingml/2006/wordprocessingDrawing" xmlns:w10="urn:schemas-microsoft-com:office:word" xmlns:w="http://schemas.openxmlformats.org/wordprocessingml/2006/main" xmlns:w14="http://schemas.microsoft.com/office/word/2010/wordml" xmlns:w15="http://schemas.microsoft.com/office/word/2012/wordml" xmlns:w16cex="http://schemas.microsoft.com/office/word/2018/wordml/cex" xmlns:w16cid="http://schemas.microsoft.com/office/word/2016/wordml/cid" xmlns:w16="http://schemas.microsoft.com/office/word/2018/wordml" xmlns:w16sdtdh="http://schemas.microsoft.com/office/word/2020/wordml/sdtdatahash" xmlns:w16se="http://schemas.microsoft.com/office/word/2015/wordml/symex" xmlns:wpg="http://schemas.microsoft.com/office/word/2010/wordprocessingGroup" xmlns:wpi="http://schemas.microsoft.com/office/word/2010/wordprocessingInk" xmlns:wne="http://schemas.microsoft.com/office/word/2006/wordml" xmlns:wps="http://schemas.microsoft.com/office/word/2010/wordprocessingShape" mc:Ignorable="w14 w15 w16se w16cid w16 w16cex w16sdtdh wp14">
   <w:abstractNum w:abstractNumId="0" w15:restartNumberingAfterBreak="0">
+    <w:nsid w:val="10413FD3"/>
+    <w:multiLevelType w:val="hybridMultilevel"/>
+    <w:tmpl w:val="61F0B6F8"/>
+    <w:lvl w:ilvl="0" w:tplc="EDAA47CA">
+      <w:numFmt w:val="bullet"/>
+      <w:lvlText w:val="-"/>
+      <w:lvlJc w:val="left"/>
+      <w:pPr>
+        <w:ind w:left="720" w:hanging="360"/>
+      </w:pPr>
+      <w:rPr>
+        <w:rFonts w:ascii="Calibri Light" w:eastAsiaTheme="minorHAnsi" w:hAnsi="Calibri Light" w:cs="Calibri Light" w:hint="default"/>
+      </w:rPr>
+    </w:lvl>
+    <w:lvl w:ilvl="1" w:tplc="14090003" w:tentative="1">
+      <w:start w:val="1"/>
+      <w:numFmt w:val="bullet"/>
+      <w:lvlText w:val="o"/>
+      <w:lvlJc w:val="left"/>
+      <w:pPr>
+        <w:ind w:left="1440" w:hanging="360"/>
+      </w:pPr>
+      <w:rPr>
+        <w:rFonts w:ascii="Courier New" w:hAnsi="Courier New" w:cs="Courier New" w:hint="default"/>
+      </w:rPr>
+    </w:lvl>
+    <w:lvl w:ilvl="2" w:tplc="14090005" w:tentative="1">
+      <w:start w:val="1"/>
+      <w:numFmt w:val="bullet"/>
+      <w:lvlText w:val=""/>
+      <w:lvlJc w:val="left"/>
+      <w:pPr>
+        <w:ind w:left="2160" w:hanging="360"/>
+      </w:pPr>
+      <w:rPr>
+        <w:rFonts w:ascii="Wingdings" w:hAnsi="Wingdings" w:hint="default"/>
+      </w:rPr>
+    </w:lvl>
+    <w:lvl w:ilvl="3" w:tplc="14090001" w:tentative="1">
+      <w:start w:val="1"/>
+      <w:numFmt w:val="bullet"/>
+      <w:lvlText w:val=""/>
+      <w:lvlJc w:val="left"/>
+      <w:pPr>
+        <w:ind w:left="2880" w:hanging="360"/>
+      </w:pPr>
+      <w:rPr>
+        <w:rFonts w:ascii="Symbol" w:hAnsi="Symbol" w:hint="default"/>
+      </w:rPr>
+    </w:lvl>
+    <w:lvl w:ilvl="4" w:tplc="14090003" w:tentative="1">
+      <w:start w:val="1"/>
+      <w:numFmt w:val="bullet"/>
+      <w:lvlText w:val="o"/>
+      <w:lvlJc w:val="left"/>
+      <w:pPr>
+        <w:ind w:left="3600" w:hanging="360"/>
+      </w:pPr>
+      <w:rPr>
+        <w:rFonts w:ascii="Courier New" w:hAnsi="Courier New" w:cs="Courier New" w:hint="default"/>
+      </w:rPr>
+    </w:lvl>
+    <w:lvl w:ilvl="5" w:tplc="14090005" w:tentative="1">
+      <w:start w:val="1"/>
+      <w:numFmt w:val="bullet"/>
+      <w:lvlText w:val=""/>
+      <w:lvlJc w:val="left"/>
+      <w:pPr>
+        <w:ind w:left="4320" w:hanging="360"/>
+      </w:pPr>
+      <w:rPr>
+        <w:rFonts w:ascii="Wingdings" w:hAnsi="Wingdings" w:hint="default"/>
+      </w:rPr>
+    </w:lvl>
+    <w:lvl w:ilvl="6" w:tplc="14090001" w:tentative="1">
+      <w:start w:val="1"/>
+      <w:numFmt w:val="bullet"/>
+      <w:lvlText w:val=""/>
+      <w:lvlJc w:val="left"/>
+      <w:pPr>
+        <w:ind w:left="5040" w:hanging="360"/>
+      </w:pPr>
+      <w:rPr>
+        <w:rFonts w:ascii="Symbol" w:hAnsi="Symbol" w:hint="default"/>
+      </w:rPr>
+    </w:lvl>
+    <w:lvl w:ilvl="7" w:tplc="14090003" w:tentative="1">
+      <w:start w:val="1"/>
+      <w:numFmt w:val="bullet"/>
+      <w:lvlText w:val="o"/>
+      <w:lvlJc w:val="left"/>
+      <w:pPr>
+        <w:ind w:left="5760" w:hanging="360"/>
+      </w:pPr>
+      <w:rPr>
+        <w:rFonts w:ascii="Courier New" w:hAnsi="Courier New" w:cs="Courier New" w:hint="default"/>
+      </w:rPr>
+    </w:lvl>
+    <w:lvl w:ilvl="8" w:tplc="14090005" w:tentative="1">
+      <w:start w:val="1"/>
+      <w:numFmt w:val="bullet"/>
+      <w:lvlText w:val=""/>
+      <w:lvlJc w:val="left"/>
+      <w:pPr>
+        <w:ind w:left="6480" w:hanging="360"/>
+      </w:pPr>
+      <w:rPr>
+        <w:rFonts w:ascii="Wingdings" w:hAnsi="Wingdings" w:hint="default"/>
+      </w:rPr>
+    </w:lvl>
+  </w:abstractNum>
+  <w:abstractNum w:abstractNumId="1" w15:restartNumberingAfterBreak="0">
     <w:nsid w:val="57744AA6"/>
     <w:multiLevelType w:val="hybridMultilevel"/>
     <w:tmpl w:val="6D2A5AE0"/>
@@ -1682,6 +2776,9 @@
     </w:lvl>
   </w:abstractNum>
   <w:num w:numId="1">
+    <w:abstractNumId w:val="1"/>
+  </w:num>
+  <w:num w:numId="2">
     <w:abstractNumId w:val="0"/>
   </w:num>
 </w:numbering>
@@ -3564,28 +4661,6 @@
 </file>
 
 <file path=customXml/item1.xml><?xml version="1.0" encoding="utf-8"?>
-<?mso-contentType ?>
-<FormTemplates xmlns="http://schemas.microsoft.com/sharepoint/v3/contenttype/forms">
-  <Display>DocumentLibraryForm</Display>
-  <Edit>DocumentLibraryForm</Edit>
-  <New>DocumentLibraryForm</New>
-</FormTemplates>
-</file>
-
-<file path=customXml/item2.xml><?xml version="1.0" encoding="utf-8"?>
-<p:properties xmlns:p="http://schemas.microsoft.com/office/2006/metadata/properties" xmlns:xsi="http://www.w3.org/2001/XMLSchema-instance" xmlns:pc="http://schemas.microsoft.com/office/infopath/2007/PartnerControls">
-  <documentManagement>
-    <Status xmlns="71af3243-3dd4-4a8d-8c0d-dd76da1f02a5">Not started</Status>
-    <MediaServiceKeyPoints xmlns="71af3243-3dd4-4a8d-8c0d-dd76da1f02a5" xsi:nil="true"/>
-  </documentManagement>
-</p:properties>
-</file>
-
-<file path=customXml/item3.xml><?xml version="1.0" encoding="utf-8"?>
-<b:Sources xmlns:b="http://schemas.openxmlformats.org/officeDocument/2006/bibliography" xmlns="http://schemas.openxmlformats.org/officeDocument/2006/bibliography" SelectedStyle="\APASixthEditionOfficeOnline.xsl" StyleName="APA" Version="6"/>
-</file>
-
-<file path=customXml/item4.xml><?xml version="1.0" encoding="utf-8"?>
 <ct:contentTypeSchema xmlns:ct="http://schemas.microsoft.com/office/2006/metadata/contentType" xmlns:ma="http://schemas.microsoft.com/office/2006/metadata/properties/metaAttributes" ct:_="" ma:_="" ma:contentTypeName="Document" ma:contentTypeID="0x01010079F111ED35F8CC479449609E8A0923A6" ma:contentTypeVersion="12" ma:contentTypeDescription="Create a new document." ma:contentTypeScope="" ma:versionID="fa6e671f1cd7e4d96ff9652be322dd5e">
   <xsd:schema xmlns:xsd="http://www.w3.org/2001/XMLSchema" xmlns:xs="http://www.w3.org/2001/XMLSchema" xmlns:p="http://schemas.microsoft.com/office/2006/metadata/properties" xmlns:ns2="71af3243-3dd4-4a8d-8c0d-dd76da1f02a5" xmlns:ns3="16c05727-aa75-4e4a-9b5f-8a80a1165891" targetNamespace="http://schemas.microsoft.com/office/2006/metadata/properties" ma:root="true" ma:fieldsID="4e2496f70b101db0b8013f30a071bbf7" ns2:_="" ns3:_="">
     <xsd:import namespace="71af3243-3dd4-4a8d-8c0d-dd76da1f02a5"/>
@@ -3806,33 +4881,29 @@
 </ct:contentTypeSchema>
 </file>
 
-<file path=customXml/itemProps1.xml><?xml version="1.0" encoding="utf-8"?>
-<ds:datastoreItem xmlns:ds="http://schemas.openxmlformats.org/officeDocument/2006/customXml" ds:itemID="{DE058DEA-A24B-4A4E-9EA4-6D86FDA62B5B}">
-  <ds:schemaRefs>
-    <ds:schemaRef ds:uri="http://schemas.microsoft.com/sharepoint/v3/contenttype/forms"/>
-  </ds:schemaRefs>
-</ds:datastoreItem>
+<file path=customXml/item2.xml><?xml version="1.0" encoding="utf-8"?>
+<b:Sources xmlns:b="http://schemas.openxmlformats.org/officeDocument/2006/bibliography" xmlns="http://schemas.openxmlformats.org/officeDocument/2006/bibliography" SelectedStyle="\APASixthEditionOfficeOnline.xsl" StyleName="APA" Version="6"/>
 </file>
 
-<file path=customXml/itemProps2.xml><?xml version="1.0" encoding="utf-8"?>
-<ds:datastoreItem xmlns:ds="http://schemas.openxmlformats.org/officeDocument/2006/customXml" ds:itemID="{E1E1983F-6286-415F-8BD0-D2570EFEFB27}">
-  <ds:schemaRefs>
-    <ds:schemaRef ds:uri="http://schemas.microsoft.com/office/2006/metadata/properties"/>
-    <ds:schemaRef ds:uri="http://schemas.microsoft.com/office/infopath/2007/PartnerControls"/>
-    <ds:schemaRef ds:uri="71af3243-3dd4-4a8d-8c0d-dd76da1f02a5"/>
-  </ds:schemaRefs>
-</ds:datastoreItem>
+<file path=customXml/item3.xml><?xml version="1.0" encoding="utf-8"?>
+<p:properties xmlns:p="http://schemas.microsoft.com/office/2006/metadata/properties" xmlns:xsi="http://www.w3.org/2001/XMLSchema-instance" xmlns:pc="http://schemas.microsoft.com/office/infopath/2007/PartnerControls">
+  <documentManagement>
+    <Status xmlns="71af3243-3dd4-4a8d-8c0d-dd76da1f02a5">Not started</Status>
+    <MediaServiceKeyPoints xmlns="71af3243-3dd4-4a8d-8c0d-dd76da1f02a5" xsi:nil="true"/>
+  </documentManagement>
+</p:properties>
 </file>
 
-<file path=customXml/itemProps3.xml><?xml version="1.0" encoding="utf-8"?>
-<ds:datastoreItem xmlns:ds="http://schemas.openxmlformats.org/officeDocument/2006/customXml" ds:itemID="{64EEF748-28BC-4AC6-852A-F36B08042488}">
-  <ds:schemaRefs>
-    <ds:schemaRef ds:uri="http://schemas.openxmlformats.org/officeDocument/2006/bibliography"/>
-  </ds:schemaRefs>
-</ds:datastoreItem>
+<file path=customXml/item4.xml><?xml version="1.0" encoding="utf-8"?>
+<?mso-contentType ?>
+<FormTemplates xmlns="http://schemas.microsoft.com/sharepoint/v3/contenttype/forms">
+  <Display>DocumentLibraryForm</Display>
+  <Edit>DocumentLibraryForm</Edit>
+  <New>DocumentLibraryForm</New>
+</FormTemplates>
 </file>
 
-<file path=customXml/itemProps4.xml><?xml version="1.0" encoding="utf-8"?>
+<file path=customXml/itemProps1.xml><?xml version="1.0" encoding="utf-8"?>
 <ds:datastoreItem xmlns:ds="http://schemas.openxmlformats.org/officeDocument/2006/customXml" ds:itemID="{D209B3CA-0C8C-48D4-A94D-FB24C1AB21FE}">
   <ds:schemaRefs>
     <ds:schemaRef ds:uri="http://schemas.microsoft.com/office/2006/metadata/contentType"/>
@@ -3849,4 +4920,30 @@
     <ds:schemaRef ds:uri="http://schemas.microsoft.com/internal/obd"/>
   </ds:schemaRefs>
 </ds:datastoreItem>
+</file>
+
+<file path=customXml/itemProps2.xml><?xml version="1.0" encoding="utf-8"?>
+<ds:datastoreItem xmlns:ds="http://schemas.openxmlformats.org/officeDocument/2006/customXml" ds:itemID="{64EEF748-28BC-4AC6-852A-F36B08042488}">
+  <ds:schemaRefs>
+    <ds:schemaRef ds:uri="http://schemas.openxmlformats.org/officeDocument/2006/bibliography"/>
+  </ds:schemaRefs>
+</ds:datastoreItem>
+</file>
+
+<file path=customXml/itemProps3.xml><?xml version="1.0" encoding="utf-8"?>
+<ds:datastoreItem xmlns:ds="http://schemas.openxmlformats.org/officeDocument/2006/customXml" ds:itemID="{E1E1983F-6286-415F-8BD0-D2570EFEFB27}">
+  <ds:schemaRefs>
+    <ds:schemaRef ds:uri="http://schemas.microsoft.com/office/2006/metadata/properties"/>
+    <ds:schemaRef ds:uri="http://schemas.microsoft.com/office/infopath/2007/PartnerControls"/>
+    <ds:schemaRef ds:uri="71af3243-3dd4-4a8d-8c0d-dd76da1f02a5"/>
+  </ds:schemaRefs>
+</ds:datastoreItem>
+</file>
+
+<file path=customXml/itemProps4.xml><?xml version="1.0" encoding="utf-8"?>
+<ds:datastoreItem xmlns:ds="http://schemas.openxmlformats.org/officeDocument/2006/customXml" ds:itemID="{DE058DEA-A24B-4A4E-9EA4-6D86FDA62B5B}">
+  <ds:schemaRefs>
+    <ds:schemaRef ds:uri="http://schemas.microsoft.com/sharepoint/v3/contenttype/forms"/>
+  </ds:schemaRefs>
+</ds:datastoreItem>
 </file>
</xml_diff>